<commit_message>
Alterando a descricao dos relatorios: adicionado o período personalizado
</commit_message>
<xml_diff>
--- a/REQUISITOS/[DOCUMENTAÇÃO]Requisitos funcionas e não-funcionais.docx
+++ b/REQUISITOS/[DOCUMENTAÇÃO]Requisitos funcionas e não-funcionais.docx
@@ -279,6 +279,8 @@
             <w:t>Sumário</w:t>
           </w:r>
         </w:p>
+        <w:bookmarkStart w:id="0" w:name="_GoBack"/>
+        <w:bookmarkEnd w:id="0"/>
         <w:p>
           <w:pPr>
             <w:pStyle w:val="Sumrio1"/>
@@ -310,7 +312,7 @@
             </w:rPr>
             <w:fldChar w:fldCharType="separate"/>
           </w:r>
-          <w:hyperlink w:anchor="_Toc431586522" w:history="1">
+          <w:hyperlink w:anchor="_Toc432008258" w:history="1">
             <w:r>
               <w:rPr>
                 <w:rStyle w:val="Hyperlink"/>
@@ -356,7 +358,7 @@
                 <w:noProof/>
                 <w:webHidden/>
               </w:rPr>
-              <w:instrText xml:space="preserve"> PAGEREF _Toc431586522 \h </w:instrText>
+              <w:instrText xml:space="preserve"> PAGEREF _Toc432008258 \h </w:instrText>
             </w:r>
             <w:r>
               <w:rPr>
@@ -400,7 +402,7 @@
               <w:lang w:eastAsia="pt-BR"/>
             </w:rPr>
           </w:pPr>
-          <w:hyperlink w:anchor="_Toc431586523" w:history="1">
+          <w:hyperlink w:anchor="_Toc432008259" w:history="1">
             <w:r>
               <w:rPr>
                 <w:rStyle w:val="Hyperlink"/>
@@ -446,7 +448,7 @@
                 <w:noProof/>
                 <w:webHidden/>
               </w:rPr>
-              <w:instrText xml:space="preserve"> PAGEREF _Toc431586523 \h </w:instrText>
+              <w:instrText xml:space="preserve"> PAGEREF _Toc432008259 \h </w:instrText>
             </w:r>
             <w:r>
               <w:rPr>
@@ -490,7 +492,7 @@
               <w:lang w:eastAsia="pt-BR"/>
             </w:rPr>
           </w:pPr>
-          <w:hyperlink w:anchor="_Toc431586524" w:history="1">
+          <w:hyperlink w:anchor="_Toc432008260" w:history="1">
             <w:r>
               <w:rPr>
                 <w:rStyle w:val="Hyperlink"/>
@@ -536,7 +538,7 @@
                 <w:noProof/>
                 <w:webHidden/>
               </w:rPr>
-              <w:instrText xml:space="preserve"> PAGEREF _Toc431586524 \h </w:instrText>
+              <w:instrText xml:space="preserve"> PAGEREF _Toc432008260 \h </w:instrText>
             </w:r>
             <w:r>
               <w:rPr>
@@ -580,7 +582,7 @@
               <w:lang w:eastAsia="pt-BR"/>
             </w:rPr>
           </w:pPr>
-          <w:hyperlink w:anchor="_Toc431586525" w:history="1">
+          <w:hyperlink w:anchor="_Toc432008261" w:history="1">
             <w:r>
               <w:rPr>
                 <w:rStyle w:val="Hyperlink"/>
@@ -626,7 +628,7 @@
                 <w:noProof/>
                 <w:webHidden/>
               </w:rPr>
-              <w:instrText xml:space="preserve"> PAGEREF _Toc431586525 \h </w:instrText>
+              <w:instrText xml:space="preserve"> PAGEREF _Toc432008261 \h </w:instrText>
             </w:r>
             <w:r>
               <w:rPr>
@@ -670,7 +672,7 @@
               <w:lang w:eastAsia="pt-BR"/>
             </w:rPr>
           </w:pPr>
-          <w:hyperlink w:anchor="_Toc431586526" w:history="1">
+          <w:hyperlink w:anchor="_Toc432008262" w:history="1">
             <w:r>
               <w:rPr>
                 <w:rStyle w:val="Hyperlink"/>
@@ -716,7 +718,7 @@
                 <w:noProof/>
                 <w:webHidden/>
               </w:rPr>
-              <w:instrText xml:space="preserve"> PAGEREF _Toc431586526 \h </w:instrText>
+              <w:instrText xml:space="preserve"> PAGEREF _Toc432008262 \h </w:instrText>
             </w:r>
             <w:r>
               <w:rPr>
@@ -760,7 +762,7 @@
               <w:lang w:eastAsia="pt-BR"/>
             </w:rPr>
           </w:pPr>
-          <w:hyperlink w:anchor="_Toc431586527" w:history="1">
+          <w:hyperlink w:anchor="_Toc432008263" w:history="1">
             <w:r>
               <w:rPr>
                 <w:rStyle w:val="Hyperlink"/>
@@ -806,7 +808,7 @@
                 <w:noProof/>
                 <w:webHidden/>
               </w:rPr>
-              <w:instrText xml:space="preserve"> PAGEREF _Toc431586527 \h </w:instrText>
+              <w:instrText xml:space="preserve"> PAGEREF _Toc432008263 \h </w:instrText>
             </w:r>
             <w:r>
               <w:rPr>
@@ -850,7 +852,7 @@
               <w:lang w:eastAsia="pt-BR"/>
             </w:rPr>
           </w:pPr>
-          <w:hyperlink w:anchor="_Toc431586528" w:history="1">
+          <w:hyperlink w:anchor="_Toc432008264" w:history="1">
             <w:r>
               <w:rPr>
                 <w:rStyle w:val="Hyperlink"/>
@@ -896,7 +898,7 @@
                 <w:noProof/>
                 <w:webHidden/>
               </w:rPr>
-              <w:instrText xml:space="preserve"> PAGEREF _Toc431586528 \h </w:instrText>
+              <w:instrText xml:space="preserve"> PAGEREF _Toc432008264 \h </w:instrText>
             </w:r>
             <w:r>
               <w:rPr>
@@ -940,7 +942,7 @@
               <w:lang w:eastAsia="pt-BR"/>
             </w:rPr>
           </w:pPr>
-          <w:hyperlink w:anchor="_Toc431586529" w:history="1">
+          <w:hyperlink w:anchor="_Toc432008265" w:history="1">
             <w:r>
               <w:rPr>
                 <w:rStyle w:val="Hyperlink"/>
@@ -986,7 +988,7 @@
                 <w:noProof/>
                 <w:webHidden/>
               </w:rPr>
-              <w:instrText xml:space="preserve"> PAGEREF _Toc431586529 \h </w:instrText>
+              <w:instrText xml:space="preserve"> PAGEREF _Toc432008265 \h </w:instrText>
             </w:r>
             <w:r>
               <w:rPr>
@@ -1230,7 +1232,7 @@
           <w:color w:val="auto"/>
         </w:rPr>
       </w:pPr>
-      <w:bookmarkStart w:id="0" w:name="_Toc431586522"/>
+      <w:bookmarkStart w:id="1" w:name="_Toc432008258"/>
       <w:r>
         <w:rPr>
           <w:rFonts w:ascii="Arial" w:hAnsi="Arial" w:cs="Arial"/>
@@ -1240,7 +1242,7 @@
         <w:lastRenderedPageBreak/>
         <w:t>Introdução</w:t>
       </w:r>
-      <w:bookmarkEnd w:id="0"/>
+      <w:bookmarkEnd w:id="1"/>
     </w:p>
     <w:p>
       <w:pPr>
@@ -1520,7 +1522,7 @@
           <w:color w:val="auto"/>
         </w:rPr>
       </w:pPr>
-      <w:bookmarkStart w:id="1" w:name="_Toc431586523"/>
+      <w:bookmarkStart w:id="2" w:name="_Toc432008259"/>
       <w:r>
         <w:rPr>
           <w:rFonts w:ascii="Arial" w:hAnsi="Arial" w:cs="Arial"/>
@@ -1530,7 +1532,7 @@
         <w:lastRenderedPageBreak/>
         <w:t>Requisitos de usuário</w:t>
       </w:r>
-      <w:bookmarkEnd w:id="1"/>
+      <w:bookmarkEnd w:id="2"/>
     </w:p>
     <w:p>
       <w:pPr>
@@ -1546,7 +1548,7 @@
           <w:color w:val="auto"/>
         </w:rPr>
       </w:pPr>
-      <w:bookmarkStart w:id="2" w:name="_Toc431586524"/>
+      <w:bookmarkStart w:id="3" w:name="_Toc432008260"/>
       <w:r>
         <w:rPr>
           <w:rFonts w:ascii="Arial" w:hAnsi="Arial" w:cs="Arial"/>
@@ -1556,7 +1558,7 @@
         </w:rPr>
         <w:t>Requisitos funcionais</w:t>
       </w:r>
-      <w:bookmarkEnd w:id="2"/>
+      <w:bookmarkEnd w:id="3"/>
       <w:r>
         <w:rPr>
           <w:rFonts w:ascii="Arial" w:hAnsi="Arial" w:cs="Arial"/>
@@ -2876,7 +2878,7 @@
           <w:rFonts w:ascii="Arial" w:hAnsi="Arial" w:cs="Arial"/>
           <w:b/>
         </w:rPr>
-        <w:t xml:space="preserve"> – Gerar relatório de estoque(Mensal/Semanal/Bimestral/Anual)</w:t>
+        <w:t xml:space="preserve"> – Gerar relatório de estoque</w:t>
       </w:r>
       <w:r>
         <w:rPr>
@@ -2897,67 +2899,7 @@
         <w:rPr>
           <w:rFonts w:ascii="Arial" w:hAnsi="Arial" w:cs="Arial"/>
         </w:rPr>
-        <w:t xml:space="preserve">O usuário poderá gerar </w:t>
-      </w:r>
-      <w:r>
-        <w:rPr>
-          <w:rFonts w:ascii="Arial" w:hAnsi="Arial" w:cs="Arial"/>
-        </w:rPr>
-        <w:t xml:space="preserve">um relatório de estoque semanal, mensal, bimestral e anual. Nesse relatório </w:t>
-      </w:r>
-      <w:r>
-        <w:rPr>
-          <w:rFonts w:ascii="Arial" w:hAnsi="Arial" w:cs="Arial"/>
-        </w:rPr>
-        <w:t>serão</w:t>
-      </w:r>
-      <w:r>
-        <w:rPr>
-          <w:rFonts w:ascii="Arial" w:hAnsi="Arial" w:cs="Arial"/>
-        </w:rPr>
-        <w:t xml:space="preserve"> </w:t>
-      </w:r>
-      <w:r>
-        <w:rPr>
-          <w:rFonts w:ascii="Arial" w:hAnsi="Arial" w:cs="Arial"/>
-        </w:rPr>
-        <w:t>mostrados</w:t>
-      </w:r>
-      <w:r>
-        <w:rPr>
-          <w:rFonts w:ascii="Arial" w:hAnsi="Arial" w:cs="Arial"/>
-        </w:rPr>
-        <w:t xml:space="preserve"> todos</w:t>
-      </w:r>
-      <w:r>
-        <w:rPr>
-          <w:rFonts w:ascii="Arial" w:hAnsi="Arial" w:cs="Arial"/>
-        </w:rPr>
-        <w:t xml:space="preserve"> os itens cadastr</w:t>
-      </w:r>
-      <w:r>
-        <w:rPr>
-          <w:rFonts w:ascii="Arial" w:hAnsi="Arial" w:cs="Arial"/>
-        </w:rPr>
-        <w:t>ad</w:t>
-      </w:r>
-      <w:r>
-        <w:rPr>
-          <w:rFonts w:ascii="Arial" w:hAnsi="Arial" w:cs="Arial"/>
-        </w:rPr>
-        <w:t xml:space="preserve">os e a quantidade que </w:t>
-      </w:r>
-      <w:r>
-        <w:rPr>
-          <w:rFonts w:ascii="Arial" w:hAnsi="Arial" w:cs="Arial"/>
-        </w:rPr>
-        <w:t>eles possuem</w:t>
-      </w:r>
-      <w:r>
-        <w:rPr>
-          <w:rFonts w:ascii="Arial" w:hAnsi="Arial" w:cs="Arial"/>
-        </w:rPr>
-        <w:t xml:space="preserve"> no estoque.</w:t>
+        <w:t>O usuário poderá gerar um relatório de estoque semanal, mensal, bimestral, anual ou escolher um período personalizado. Nesse relatório serão mostrados todos os itens cadastrados e a quantidade que eles possuem no estoque.</w:t>
       </w:r>
     </w:p>
     <w:p>
@@ -3040,7 +2982,7 @@
           <w:rFonts w:ascii="Arial" w:hAnsi="Arial" w:cs="Arial"/>
           <w:b/>
         </w:rPr>
-        <w:t xml:space="preserve"> – Gerar relatório de compra de insumos (Mensal/Semanal/Bimestral/Anual)</w:t>
+        <w:t xml:space="preserve"> – Gerar relatório de compra de insumos</w:t>
       </w:r>
       <w:r>
         <w:rPr>
@@ -3061,19 +3003,55 @@
         <w:rPr>
           <w:rFonts w:ascii="Arial" w:hAnsi="Arial" w:cs="Arial"/>
         </w:rPr>
-        <w:t xml:space="preserve">O usuário poderá gerar um relatório de compra de insumos semanal, mensal, bimestral e anual. Nesse relatório serão </w:t>
-      </w:r>
-      <w:r>
-        <w:rPr>
-          <w:rFonts w:ascii="Arial" w:hAnsi="Arial" w:cs="Arial"/>
-        </w:rPr>
-        <w:t>mostradas</w:t>
-      </w:r>
-      <w:r>
-        <w:rPr>
-          <w:rFonts w:ascii="Arial" w:hAnsi="Arial" w:cs="Arial"/>
-        </w:rPr>
-        <w:t xml:space="preserve"> todas as compras, assim como o local onde foi realizada, data e preço total dela</w:t>
+        <w:t>O usuário poderá gerar um relatório de compra de insumos semanal, mensal, bimestral</w:t>
+      </w:r>
+      <w:r>
+        <w:rPr>
+          <w:rFonts w:ascii="Arial" w:hAnsi="Arial" w:cs="Arial"/>
+        </w:rPr>
+        <w:t>,</w:t>
+      </w:r>
+      <w:r>
+        <w:rPr>
+          <w:rFonts w:ascii="Arial" w:hAnsi="Arial" w:cs="Arial"/>
+        </w:rPr>
+        <w:t xml:space="preserve"> anual</w:t>
+      </w:r>
+      <w:r>
+        <w:rPr>
+          <w:rFonts w:ascii="Arial" w:hAnsi="Arial" w:cs="Arial"/>
+        </w:rPr>
+        <w:t xml:space="preserve"> ou escolher um período personalizado</w:t>
+      </w:r>
+      <w:r>
+        <w:rPr>
+          <w:rFonts w:ascii="Arial" w:hAnsi="Arial" w:cs="Arial"/>
+        </w:rPr>
+        <w:t>. Nesse relatório serão mostradas todas as comp</w:t>
+      </w:r>
+      <w:r>
+        <w:rPr>
+          <w:rFonts w:ascii="Arial" w:hAnsi="Arial" w:cs="Arial"/>
+        </w:rPr>
+        <w:t>ras, assim como o local onde foram</w:t>
+      </w:r>
+      <w:r>
+        <w:rPr>
+          <w:rFonts w:ascii="Arial" w:hAnsi="Arial" w:cs="Arial"/>
+        </w:rPr>
+        <w:t xml:space="preserve"> realizada</w:t>
+      </w:r>
+      <w:r>
+        <w:rPr>
+          <w:rFonts w:ascii="Arial" w:hAnsi="Arial" w:cs="Arial"/>
+        </w:rPr>
+        <w:t>s</w:t>
+      </w:r>
+      <w:r>
+        <w:rPr>
+          <w:rFonts w:ascii="Arial" w:hAnsi="Arial" w:cs="Arial"/>
+        </w:rPr>
+        <w:t>, data e preço total dela</w:t>
       </w:r>
       <w:r>
         <w:rPr>
@@ -3114,7 +3092,7 @@
           <w:rFonts w:ascii="Arial" w:hAnsi="Arial" w:cs="Arial"/>
           <w:b/>
         </w:rPr>
-        <w:t xml:space="preserve"> – Gerar relatório de despesas gerais (Mensal/Semanal/Bimestral/Anual)</w:t>
+        <w:t xml:space="preserve"> – Gerar relatório de despesas gerais</w:t>
       </w:r>
       <w:r>
         <w:rPr>
@@ -3135,37 +3113,37 @@
         <w:rPr>
           <w:rFonts w:ascii="Arial" w:hAnsi="Arial" w:cs="Arial"/>
         </w:rPr>
-        <w:t xml:space="preserve">O usuário poderá gerar um relatório de despesas gerais semanal, mensal, bimestral e anual. Nesse relatório serão mostradas todas as despesas registradas, incluído </w:t>
-      </w:r>
-      <w:r>
-        <w:rPr>
-          <w:rFonts w:ascii="Arial" w:hAnsi="Arial" w:cs="Arial"/>
-        </w:rPr>
-        <w:t>o nome da despesa</w:t>
-      </w:r>
-      <w:r>
-        <w:rPr>
-          <w:rFonts w:ascii="Arial" w:hAnsi="Arial" w:cs="Arial"/>
-        </w:rPr>
-        <w:t xml:space="preserve">, </w:t>
-      </w:r>
-      <w:r>
-        <w:rPr>
-          <w:rFonts w:ascii="Arial" w:hAnsi="Arial" w:cs="Arial"/>
-        </w:rPr>
-        <w:t>valor da despesa</w:t>
-      </w:r>
-      <w:r>
-        <w:rPr>
-          <w:rFonts w:ascii="Arial" w:hAnsi="Arial" w:cs="Arial"/>
-        </w:rPr>
-        <w:t xml:space="preserve"> e se ela já foi paga</w:t>
-      </w:r>
-      <w:r>
-        <w:rPr>
-          <w:rFonts w:ascii="Arial" w:hAnsi="Arial" w:cs="Arial"/>
-        </w:rPr>
-        <w:t>.</w:t>
+        <w:t xml:space="preserve">O usuário poderá gerar um relatório de despesas gerais </w:t>
+      </w:r>
+      <w:r>
+        <w:rPr>
+          <w:rFonts w:ascii="Arial" w:hAnsi="Arial" w:cs="Arial"/>
+        </w:rPr>
+        <w:t>semanal, mensal, bimestral</w:t>
+      </w:r>
+      <w:r>
+        <w:rPr>
+          <w:rFonts w:ascii="Arial" w:hAnsi="Arial" w:cs="Arial"/>
+        </w:rPr>
+        <w:t>,</w:t>
+      </w:r>
+      <w:r>
+        <w:rPr>
+          <w:rFonts w:ascii="Arial" w:hAnsi="Arial" w:cs="Arial"/>
+        </w:rPr>
+        <w:t xml:space="preserve"> anual</w:t>
+      </w:r>
+      <w:r>
+        <w:rPr>
+          <w:rFonts w:ascii="Arial" w:hAnsi="Arial" w:cs="Arial"/>
+        </w:rPr>
+        <w:t xml:space="preserve"> ou escolher um período personalizado</w:t>
+      </w:r>
+      <w:r>
+        <w:rPr>
+          <w:rFonts w:ascii="Arial" w:hAnsi="Arial" w:cs="Arial"/>
+        </w:rPr>
+        <w:t>. Nesse relatório serão mostradas todas as despesas registradas, incluído o nome da despesa, valor da despesa e se ela já foi paga.</w:t>
       </w:r>
     </w:p>
     <w:p>
@@ -3194,7 +3172,7 @@
           <w:rFonts w:ascii="Arial" w:hAnsi="Arial" w:cs="Arial"/>
           <w:b/>
         </w:rPr>
-        <w:t xml:space="preserve"> – Gerar relatório de lucro (Mensal/Semanal/Bimestral/Anual)</w:t>
+        <w:t xml:space="preserve"> – Gerar relatório de lucro</w:t>
       </w:r>
       <w:r>
         <w:rPr>
@@ -3215,19 +3193,37 @@
         <w:rPr>
           <w:rFonts w:ascii="Arial" w:hAnsi="Arial" w:cs="Arial"/>
         </w:rPr>
-        <w:t xml:space="preserve">O usuário poderá gerar um relatório de lucro semanal, mensal, bimestral e anual. Nesse relatório </w:t>
-      </w:r>
-      <w:r>
-        <w:rPr>
-          <w:rFonts w:ascii="Arial" w:hAnsi="Arial" w:cs="Arial"/>
-        </w:rPr>
-        <w:t>será apresentado o lucro geral e de cada produto</w:t>
-      </w:r>
-      <w:r>
-        <w:rPr>
-          <w:rFonts w:ascii="Arial" w:hAnsi="Arial" w:cs="Arial"/>
-        </w:rPr>
-        <w:t>.</w:t>
+        <w:t xml:space="preserve">O usuário poderá gerar um relatório de lucro </w:t>
+      </w:r>
+      <w:r>
+        <w:rPr>
+          <w:rFonts w:ascii="Arial" w:hAnsi="Arial" w:cs="Arial"/>
+        </w:rPr>
+        <w:t>semanal, mensal, bimestral</w:t>
+      </w:r>
+      <w:r>
+        <w:rPr>
+          <w:rFonts w:ascii="Arial" w:hAnsi="Arial" w:cs="Arial"/>
+        </w:rPr>
+        <w:t>,</w:t>
+      </w:r>
+      <w:r>
+        <w:rPr>
+          <w:rFonts w:ascii="Arial" w:hAnsi="Arial" w:cs="Arial"/>
+        </w:rPr>
+        <w:t xml:space="preserve"> anual</w:t>
+      </w:r>
+      <w:r>
+        <w:rPr>
+          <w:rFonts w:ascii="Arial" w:hAnsi="Arial" w:cs="Arial"/>
+        </w:rPr>
+        <w:t xml:space="preserve"> ou escolher um período personalizado</w:t>
+      </w:r>
+      <w:r>
+        <w:rPr>
+          <w:rFonts w:ascii="Arial" w:hAnsi="Arial" w:cs="Arial"/>
+        </w:rPr>
+        <w:t>. Nesse relatório será apresentado o lucro geral e de cada produto.</w:t>
       </w:r>
     </w:p>
     <w:p>
@@ -3256,7 +3252,7 @@
           <w:rFonts w:ascii="Arial" w:hAnsi="Arial" w:cs="Arial"/>
           <w:b/>
         </w:rPr>
-        <w:t xml:space="preserve"> – Gerar relatório de faturamento (Mensal/Semanal/Bimestral/Anual)</w:t>
+        <w:t xml:space="preserve"> – Gerar relatório de faturamento</w:t>
       </w:r>
       <w:r>
         <w:rPr>
@@ -3277,7 +3273,37 @@
         <w:rPr>
           <w:rFonts w:ascii="Arial" w:hAnsi="Arial" w:cs="Arial"/>
         </w:rPr>
-        <w:t>O usuário poderá gerar um relatório de faturamento semanal, mensal, bimestral e anual. Nesse relatório será apresentado o faturamento.</w:t>
+        <w:t xml:space="preserve">O usuário poderá gerar um relatório de faturamento </w:t>
+      </w:r>
+      <w:r>
+        <w:rPr>
+          <w:rFonts w:ascii="Arial" w:hAnsi="Arial" w:cs="Arial"/>
+        </w:rPr>
+        <w:t>semanal, mensal, bimestral</w:t>
+      </w:r>
+      <w:r>
+        <w:rPr>
+          <w:rFonts w:ascii="Arial" w:hAnsi="Arial" w:cs="Arial"/>
+        </w:rPr>
+        <w:t>,</w:t>
+      </w:r>
+      <w:r>
+        <w:rPr>
+          <w:rFonts w:ascii="Arial" w:hAnsi="Arial" w:cs="Arial"/>
+        </w:rPr>
+        <w:t xml:space="preserve"> anual</w:t>
+      </w:r>
+      <w:r>
+        <w:rPr>
+          <w:rFonts w:ascii="Arial" w:hAnsi="Arial" w:cs="Arial"/>
+        </w:rPr>
+        <w:t xml:space="preserve"> ou escolher um período personalizado</w:t>
+      </w:r>
+      <w:r>
+        <w:rPr>
+          <w:rFonts w:ascii="Arial" w:hAnsi="Arial" w:cs="Arial"/>
+        </w:rPr>
+        <w:t>. Nesse relatório será apresentado o faturamento.</w:t>
       </w:r>
     </w:p>
     <w:p>
@@ -3306,7 +3332,14 @@
           <w:rFonts w:ascii="Arial" w:hAnsi="Arial" w:cs="Arial"/>
           <w:b/>
         </w:rPr>
-        <w:t xml:space="preserve"> – Gerar relatório de produtos com maior saída (Mensal/Semanal/Bimestral/Anual)</w:t>
+        <w:t xml:space="preserve"> – Gerar relatório de produtos com maior saí</w:t>
+      </w:r>
+      <w:r>
+        <w:rPr>
+          <w:rFonts w:ascii="Arial" w:hAnsi="Arial" w:cs="Arial"/>
+          <w:b/>
+        </w:rPr>
+        <w:t>da</w:t>
       </w:r>
       <w:r>
         <w:rPr>
@@ -3327,7 +3360,44 @@
         <w:rPr>
           <w:rFonts w:ascii="Arial" w:hAnsi="Arial" w:cs="Arial"/>
         </w:rPr>
-        <w:t>O usuário poderá gerar um relatório de produtos com maior saída semanal, mensal, bimestral e anual. Nesse relatório serão mostrados os produtos com maior venda e a quantidade que foram vendidos desses produtos.</w:t>
+        <w:t xml:space="preserve">O usuário poderá gerar um relatório de produtos com maior </w:t>
+      </w:r>
+      <w:r>
+        <w:rPr>
+          <w:rFonts w:ascii="Arial" w:hAnsi="Arial" w:cs="Arial"/>
+        </w:rPr>
+        <w:t>semanal, mensal, bimestral</w:t>
+      </w:r>
+      <w:r>
+        <w:rPr>
+          <w:rFonts w:ascii="Arial" w:hAnsi="Arial" w:cs="Arial"/>
+        </w:rPr>
+        <w:t>,</w:t>
+      </w:r>
+      <w:r>
+        <w:rPr>
+          <w:rFonts w:ascii="Arial" w:hAnsi="Arial" w:cs="Arial"/>
+        </w:rPr>
+        <w:t xml:space="preserve"> anual</w:t>
+      </w:r>
+      <w:r>
+        <w:rPr>
+          <w:rFonts w:ascii="Arial" w:hAnsi="Arial" w:cs="Arial"/>
+        </w:rPr>
+        <w:t xml:space="preserve"> ou escolher um período personalizado</w:t>
+      </w:r>
+      <w:r>
+        <w:rPr>
+          <w:rFonts w:ascii="Arial" w:hAnsi="Arial" w:cs="Arial"/>
+        </w:rPr>
+        <w:t xml:space="preserve">. Nesse relatório serão </w:t>
+      </w:r>
+      <w:r>
+        <w:rPr>
+          <w:rFonts w:ascii="Arial" w:hAnsi="Arial" w:cs="Arial"/>
+        </w:rPr>
+        <w:lastRenderedPageBreak/>
+        <w:t>mostrados os produtos com maior venda e a quantidade que foram vendidos desses produtos.</w:t>
       </w:r>
     </w:p>
     <w:p>
@@ -3342,7 +3412,6 @@
           <w:rFonts w:ascii="Arial" w:hAnsi="Arial" w:cs="Arial"/>
           <w:b/>
         </w:rPr>
-        <w:lastRenderedPageBreak/>
         <w:t xml:space="preserve">Requisito </w:t>
       </w:r>
       <w:r>
@@ -3954,6 +4023,7 @@
         <w:rPr>
           <w:rFonts w:ascii="Arial" w:hAnsi="Arial" w:cs="Arial"/>
         </w:rPr>
+        <w:lastRenderedPageBreak/>
         <w:t xml:space="preserve">O usuário poderá cadastrar o </w:t>
       </w:r>
       <w:r>
@@ -3996,7 +4066,6 @@
           <w:rFonts w:ascii="Arial" w:hAnsi="Arial" w:cs="Arial"/>
           <w:b/>
         </w:rPr>
-        <w:lastRenderedPageBreak/>
         <w:t xml:space="preserve">Requisito </w:t>
       </w:r>
       <w:r>
@@ -4544,6 +4613,7 @@
         <w:rPr>
           <w:rFonts w:ascii="Arial" w:hAnsi="Arial" w:cs="Arial"/>
         </w:rPr>
+        <w:lastRenderedPageBreak/>
         <w:t xml:space="preserve">O usuário poderá alterar uma despesa registrada. As informações que </w:t>
       </w:r>
       <w:r>
@@ -4580,7 +4650,6 @@
           <w:rFonts w:ascii="Arial" w:hAnsi="Arial" w:cs="Arial"/>
           <w:b/>
         </w:rPr>
-        <w:lastRenderedPageBreak/>
         <w:t>Requisito 5</w:t>
       </w:r>
       <w:r>
@@ -4818,7 +4887,7 @@
           <w:sz w:val="28"/>
         </w:rPr>
       </w:pPr>
-      <w:bookmarkStart w:id="3" w:name="_Toc431586525"/>
+      <w:bookmarkStart w:id="4" w:name="_Toc432008261"/>
       <w:r>
         <w:rPr>
           <w:rFonts w:ascii="Arial" w:hAnsi="Arial" w:cs="Arial"/>
@@ -4837,7 +4906,7 @@
         </w:rPr>
         <w:t>funcionais</w:t>
       </w:r>
-      <w:bookmarkEnd w:id="3"/>
+      <w:bookmarkEnd w:id="4"/>
       <w:r>
         <w:rPr>
           <w:rFonts w:ascii="Arial" w:hAnsi="Arial" w:cs="Arial"/>
@@ -5221,6 +5290,7 @@
           <w:rFonts w:ascii="Arial" w:hAnsi="Arial" w:cs="Arial"/>
           <w:b/>
         </w:rPr>
+        <w:lastRenderedPageBreak/>
         <w:t>Requisito 6</w:t>
       </w:r>
       <w:r>
@@ -5268,16 +5338,13 @@
           <w:color w:val="auto"/>
         </w:rPr>
       </w:pPr>
-      <w:bookmarkStart w:id="4" w:name="_Toc431586526"/>
-      <w:bookmarkStart w:id="5" w:name="_GoBack"/>
-      <w:bookmarkEnd w:id="5"/>
+      <w:bookmarkStart w:id="5" w:name="_Toc432008262"/>
       <w:r>
         <w:rPr>
           <w:rFonts w:ascii="Arial" w:hAnsi="Arial" w:cs="Arial"/>
           <w:b/>
           <w:color w:val="auto"/>
         </w:rPr>
-        <w:lastRenderedPageBreak/>
         <w:t xml:space="preserve">Requisitos de </w:t>
       </w:r>
       <w:r>
@@ -5288,7 +5355,7 @@
         </w:rPr>
         <w:t>sistemas</w:t>
       </w:r>
-      <w:bookmarkEnd w:id="4"/>
+      <w:bookmarkEnd w:id="5"/>
     </w:p>
     <w:p>
       <w:pPr>
@@ -5304,7 +5371,7 @@
           <w:color w:val="auto"/>
         </w:rPr>
       </w:pPr>
-      <w:bookmarkStart w:id="6" w:name="_Toc431586527"/>
+      <w:bookmarkStart w:id="6" w:name="_Toc432008263"/>
       <w:r>
         <w:rPr>
           <w:rFonts w:ascii="Arial" w:hAnsi="Arial" w:cs="Arial"/>
@@ -6148,7 +6215,14 @@
               <w:rPr>
                 <w:rFonts w:ascii="Arial" w:hAnsi="Arial" w:cs="Arial"/>
               </w:rPr>
-              <w:t>O usuário poderá adicionar um produto. Na inserção de um produto, o usuário deverá informar o nome, categoria, preço(se já estiver definido), marca(se houver), medida ou porção(se já estiver definido).</w:t>
+              <w:t xml:space="preserve">O usuário poderá adicionar um produto. Na inserção de um produto, o usuário deverá informar o nome, categoria, preço(se já estiver definido), marca(se </w:t>
+            </w:r>
+            <w:r>
+              <w:rPr>
+                <w:rFonts w:ascii="Arial" w:hAnsi="Arial" w:cs="Arial"/>
+              </w:rPr>
+              <w:lastRenderedPageBreak/>
+              <w:t>houver), medida ou porção(se já estiver definido).</w:t>
             </w:r>
           </w:p>
         </w:tc>
@@ -6172,6 +6246,7 @@
               <w:rPr>
                 <w:rFonts w:ascii="Arial" w:hAnsi="Arial" w:cs="Arial"/>
               </w:rPr>
+              <w:lastRenderedPageBreak/>
               <w:t>Entradas</w:t>
             </w:r>
           </w:p>
@@ -6213,7 +6288,6 @@
               <w:rPr>
                 <w:rFonts w:ascii="Arial" w:hAnsi="Arial" w:cs="Arial"/>
               </w:rPr>
-              <w:lastRenderedPageBreak/>
               <w:t xml:space="preserve">Origem </w:t>
             </w:r>
           </w:p>
@@ -7237,7 +7311,14 @@
               <w:rPr>
                 <w:rFonts w:ascii="Arial" w:hAnsi="Arial" w:cs="Arial"/>
               </w:rPr>
-              <w:t>O usuário poderá registrar uma compra. A compra é qualquer aquisição de insumo para a lanchonete(ingredientes, equipamentos, utensílios, etc). No registro, o usuário deverá informar o nome, preço unitário, quantidade, marca(se houver) do(s) insumo(s) adquirido(s), além da data e o local(fornecedor) onde a compra foi feita. O preço total será calculado automaticamente pela aplicação.</w:t>
+              <w:t xml:space="preserve">O usuário poderá registrar uma compra. A compra é qualquer aquisição de insumo para a lanchonete(ingredientes, equipamentos, utensílios, etc). No registro, o usuário deverá informar o nome, preço unitário, quantidade, marca(se houver) do(s) insumo(s) adquirido(s), além da data e o local(fornecedor) onde a compra foi feita. </w:t>
+            </w:r>
+            <w:r>
+              <w:rPr>
+                <w:rFonts w:ascii="Arial" w:hAnsi="Arial" w:cs="Arial"/>
+              </w:rPr>
+              <w:lastRenderedPageBreak/>
+              <w:t>O preço total será calculado automaticamente pela aplicação.</w:t>
             </w:r>
           </w:p>
         </w:tc>
@@ -7261,6 +7342,7 @@
               <w:rPr>
                 <w:rFonts w:ascii="Arial" w:hAnsi="Arial" w:cs="Arial"/>
               </w:rPr>
+              <w:lastRenderedPageBreak/>
               <w:t>Entradas</w:t>
             </w:r>
           </w:p>
@@ -7302,7 +7384,6 @@
               <w:rPr>
                 <w:rFonts w:ascii="Arial" w:hAnsi="Arial" w:cs="Arial"/>
               </w:rPr>
-              <w:lastRenderedPageBreak/>
               <w:t xml:space="preserve">Origem </w:t>
             </w:r>
           </w:p>
@@ -8368,6 +8449,7 @@
               <w:rPr>
                 <w:rFonts w:ascii="Arial" w:hAnsi="Arial" w:cs="Arial"/>
               </w:rPr>
+              <w:lastRenderedPageBreak/>
               <w:t>Entradas</w:t>
             </w:r>
           </w:p>
@@ -9478,14 +9560,14 @@
               <w:rPr>
                 <w:rFonts w:ascii="Arial" w:hAnsi="Arial" w:cs="Arial"/>
               </w:rPr>
-              <w:t xml:space="preserve">O usuário poderá fazer o cálculo do preço de cada produto. Para isso, o usuário deve informar os ingredientes e quantidade deles que compõem o produto. A aplicação calculará o preço final de custo do produto com base na soma dos preços(de forma proporcional a </w:t>
+              <w:t xml:space="preserve">O usuário poderá fazer o cálculo do preço de cada produto. Para isso, o usuário deve informar os ingredientes e </w:t>
             </w:r>
             <w:r>
               <w:rPr>
                 <w:rFonts w:ascii="Arial" w:hAnsi="Arial" w:cs="Arial"/>
               </w:rPr>
               <w:lastRenderedPageBreak/>
-              <w:t>quantidade informada) de compra dos insumos.</w:t>
+              <w:t>quantidade deles que compõem o produto. A aplicação calculará o preço final de custo do produto com base na soma dos preços(de forma proporcional a quantidade informada) de compra dos insumos.</w:t>
             </w:r>
           </w:p>
         </w:tc>
@@ -10276,6 +10358,7 @@
               <w:rPr>
                 <w:rFonts w:ascii="Arial" w:hAnsi="Arial" w:cs="Arial"/>
               </w:rPr>
+              <w:lastRenderedPageBreak/>
               <w:t>Entradas</w:t>
             </w:r>
           </w:p>
@@ -10402,7 +10485,6 @@
               <w:rPr>
                 <w:rFonts w:ascii="Arial" w:hAnsi="Arial" w:cs="Arial"/>
               </w:rPr>
-              <w:lastRenderedPageBreak/>
               <w:t>Ação</w:t>
             </w:r>
           </w:p>
@@ -11393,6 +11475,7 @@
               <w:rPr>
                 <w:rFonts w:ascii="Arial" w:hAnsi="Arial" w:cs="Arial"/>
               </w:rPr>
+              <w:lastRenderedPageBreak/>
               <w:t>Entradas</w:t>
             </w:r>
           </w:p>
@@ -11569,7 +11652,6 @@
               <w:rPr>
                 <w:rFonts w:ascii="Arial" w:hAnsi="Arial" w:cs="Arial"/>
               </w:rPr>
-              <w:lastRenderedPageBreak/>
               <w:t>Tipo</w:t>
             </w:r>
           </w:p>
@@ -12566,6 +12648,7 @@
               <w:rPr>
                 <w:rFonts w:ascii="Arial" w:hAnsi="Arial" w:cs="Arial"/>
               </w:rPr>
+              <w:lastRenderedPageBreak/>
               <w:t xml:space="preserve">Origem </w:t>
             </w:r>
           </w:p>
@@ -12760,7 +12843,6 @@
               <w:rPr>
                 <w:rFonts w:ascii="Arial" w:hAnsi="Arial" w:cs="Arial"/>
               </w:rPr>
-              <w:lastRenderedPageBreak/>
               <w:t xml:space="preserve">Requisito </w:t>
             </w:r>
             <w:r>
@@ -13147,7 +13229,7 @@
               <w:rPr>
                 <w:rFonts w:ascii="Arial" w:hAnsi="Arial" w:cs="Arial"/>
               </w:rPr>
-              <w:t xml:space="preserve"> – Gerar relatório de estoque(Mensal/Semanal/Bimestral/Anual)</w:t>
+              <w:t xml:space="preserve"> – Gerar relatório de estoque</w:t>
             </w:r>
           </w:p>
         </w:tc>
@@ -13244,7 +13326,37 @@
               <w:rPr>
                 <w:rFonts w:ascii="Arial" w:hAnsi="Arial" w:cs="Arial"/>
               </w:rPr>
-              <w:t>O usuário poderá gerar um relatório de estoque semanal, mensal, bimestral e anual. Nesse relatório serão mostrados todos os itens cadastrados e a quantidade que eles possuem no estoque.</w:t>
+              <w:t xml:space="preserve">O usuário poderá gerar um relatório de estoque </w:t>
+            </w:r>
+            <w:r>
+              <w:rPr>
+                <w:rFonts w:ascii="Arial" w:hAnsi="Arial" w:cs="Arial"/>
+              </w:rPr>
+              <w:t>semanal, mensal, bimestral</w:t>
+            </w:r>
+            <w:r>
+              <w:rPr>
+                <w:rFonts w:ascii="Arial" w:hAnsi="Arial" w:cs="Arial"/>
+              </w:rPr>
+              <w:t>,</w:t>
+            </w:r>
+            <w:r>
+              <w:rPr>
+                <w:rFonts w:ascii="Arial" w:hAnsi="Arial" w:cs="Arial"/>
+              </w:rPr>
+              <w:t xml:space="preserve"> anual</w:t>
+            </w:r>
+            <w:r>
+              <w:rPr>
+                <w:rFonts w:ascii="Arial" w:hAnsi="Arial" w:cs="Arial"/>
+              </w:rPr>
+              <w:t xml:space="preserve"> ou escolher um período personalizado</w:t>
+            </w:r>
+            <w:r>
+              <w:rPr>
+                <w:rFonts w:ascii="Arial" w:hAnsi="Arial" w:cs="Arial"/>
+              </w:rPr>
+              <w:t>. Nesse relatório serão mostrados todos os itens cadastrados e a quantidade que eles possuem no estoque.</w:t>
             </w:r>
           </w:p>
         </w:tc>
@@ -13701,6 +13813,7 @@
               <w:rPr>
                 <w:rFonts w:ascii="Arial" w:hAnsi="Arial" w:cs="Arial"/>
               </w:rPr>
+              <w:lastRenderedPageBreak/>
               <w:t xml:space="preserve">Origem </w:t>
             </w:r>
           </w:p>
@@ -13931,7 +14044,13 @@
               <w:rPr>
                 <w:rFonts w:ascii="Arial" w:hAnsi="Arial" w:cs="Arial"/>
               </w:rPr>
-              <w:t xml:space="preserve"> – Gerar relatório de compra de insumos (Mensal/Semanal/Bimestral/Anual)</w:t>
+              <w:t xml:space="preserve"> – Gerar</w:t>
+            </w:r>
+            <w:r>
+              <w:rPr>
+                <w:rFonts w:ascii="Arial" w:hAnsi="Arial" w:cs="Arial"/>
+              </w:rPr>
+              <w:t xml:space="preserve"> relatório de compra de insumos</w:t>
             </w:r>
           </w:p>
         </w:tc>
@@ -14016,7 +14135,31 @@
               <w:rPr>
                 <w:rFonts w:ascii="Arial" w:hAnsi="Arial" w:cs="Arial"/>
               </w:rPr>
-              <w:t>O usuário poderá gerar um relatório de compra de insumos semanal, mensal, bimestral e anual. Nesse relatório serão mostradas todas as comp</w:t>
+              <w:t>O usuário poderá gerar um relatório de compra de insumos semanal, mensal, bimestral</w:t>
+            </w:r>
+            <w:r>
+              <w:rPr>
+                <w:rFonts w:ascii="Arial" w:hAnsi="Arial" w:cs="Arial"/>
+              </w:rPr>
+              <w:t>,</w:t>
+            </w:r>
+            <w:r>
+              <w:rPr>
+                <w:rFonts w:ascii="Arial" w:hAnsi="Arial" w:cs="Arial"/>
+              </w:rPr>
+              <w:t xml:space="preserve"> anual</w:t>
+            </w:r>
+            <w:r>
+              <w:rPr>
+                <w:rFonts w:ascii="Arial" w:hAnsi="Arial" w:cs="Arial"/>
+              </w:rPr>
+              <w:t xml:space="preserve"> ou escolher um período personalizado</w:t>
+            </w:r>
+            <w:r>
+              <w:rPr>
+                <w:rFonts w:ascii="Arial" w:hAnsi="Arial" w:cs="Arial"/>
+              </w:rPr>
+              <w:t>. Nesse relatório serão mostradas todas as comp</w:t>
             </w:r>
             <w:r>
               <w:rPr>
@@ -14343,12 +14486,6 @@
               </w:rPr>
               <w:t xml:space="preserve">despesas gerais </w:t>
             </w:r>
-            <w:r>
-              <w:rPr>
-                <w:rFonts w:ascii="Arial" w:hAnsi="Arial" w:cs="Arial"/>
-              </w:rPr>
-              <w:t>(Mensal/Semanal/Bimestral/Anual)</w:t>
-            </w:r>
           </w:p>
         </w:tc>
       </w:tr>
@@ -14438,7 +14575,37 @@
               <w:rPr>
                 <w:rFonts w:ascii="Arial" w:hAnsi="Arial" w:cs="Arial"/>
               </w:rPr>
-              <w:t>O usuário poderá gerar um relatório de despesas gerais semanal, mensal, bimestral e anual. Nesse relatório serão mostradas todas as despesas registradas, incluído o nome da despesa, valor da despesa e se ela já foi paga.</w:t>
+              <w:t xml:space="preserve">O usuário poderá gerar um relatório de despesas gerais </w:t>
+            </w:r>
+            <w:r>
+              <w:rPr>
+                <w:rFonts w:ascii="Arial" w:hAnsi="Arial" w:cs="Arial"/>
+              </w:rPr>
+              <w:t>semanal, mensal, bimestral</w:t>
+            </w:r>
+            <w:r>
+              <w:rPr>
+                <w:rFonts w:ascii="Arial" w:hAnsi="Arial" w:cs="Arial"/>
+              </w:rPr>
+              <w:t>,</w:t>
+            </w:r>
+            <w:r>
+              <w:rPr>
+                <w:rFonts w:ascii="Arial" w:hAnsi="Arial" w:cs="Arial"/>
+              </w:rPr>
+              <w:t xml:space="preserve"> anual</w:t>
+            </w:r>
+            <w:r>
+              <w:rPr>
+                <w:rFonts w:ascii="Arial" w:hAnsi="Arial" w:cs="Arial"/>
+              </w:rPr>
+              <w:t xml:space="preserve"> ou escolher um período personalizado</w:t>
+            </w:r>
+            <w:r>
+              <w:rPr>
+                <w:rFonts w:ascii="Arial" w:hAnsi="Arial" w:cs="Arial"/>
+              </w:rPr>
+              <w:t>. Nesse relatório serão mostradas todas as despesas registradas, incluído o nome da despesa, valor da despesa e se ela já foi paga.</w:t>
             </w:r>
           </w:p>
         </w:tc>
@@ -14662,6 +14829,7 @@
               <w:rPr>
                 <w:rFonts w:ascii="Arial" w:hAnsi="Arial" w:cs="Arial"/>
               </w:rPr>
+              <w:lastRenderedPageBreak/>
               <w:t>Tipo</w:t>
             </w:r>
           </w:p>
@@ -14739,7 +14907,7 @@
               <w:rPr>
                 <w:rFonts w:ascii="Arial" w:hAnsi="Arial" w:cs="Arial"/>
               </w:rPr>
-              <w:t xml:space="preserve"> – Gerar relatório de lucro (Mensal/Semanal/Bimestral/Anual)</w:t>
+              <w:t xml:space="preserve"> – Gerar relatório de lucro </w:t>
             </w:r>
           </w:p>
         </w:tc>
@@ -14804,7 +14972,6 @@
               <w:rPr>
                 <w:rFonts w:ascii="Arial" w:hAnsi="Arial" w:cs="Arial"/>
               </w:rPr>
-              <w:lastRenderedPageBreak/>
               <w:t>Descrição</w:t>
             </w:r>
           </w:p>
@@ -14825,7 +14992,37 @@
               <w:rPr>
                 <w:rFonts w:ascii="Arial" w:hAnsi="Arial" w:cs="Arial"/>
               </w:rPr>
-              <w:t>O usuário poderá gerar um relatório de lucro semanal, mensal, bimestral e anual. Nesse relatório será apresentado o lucro geral e de cada produto.</w:t>
+              <w:t xml:space="preserve">O usuário poderá gerar um relatório de lucro </w:t>
+            </w:r>
+            <w:r>
+              <w:rPr>
+                <w:rFonts w:ascii="Arial" w:hAnsi="Arial" w:cs="Arial"/>
+              </w:rPr>
+              <w:t>semanal, mensal, bimestral</w:t>
+            </w:r>
+            <w:r>
+              <w:rPr>
+                <w:rFonts w:ascii="Arial" w:hAnsi="Arial" w:cs="Arial"/>
+              </w:rPr>
+              <w:t>,</w:t>
+            </w:r>
+            <w:r>
+              <w:rPr>
+                <w:rFonts w:ascii="Arial" w:hAnsi="Arial" w:cs="Arial"/>
+              </w:rPr>
+              <w:t xml:space="preserve"> anual</w:t>
+            </w:r>
+            <w:r>
+              <w:rPr>
+                <w:rFonts w:ascii="Arial" w:hAnsi="Arial" w:cs="Arial"/>
+              </w:rPr>
+              <w:t xml:space="preserve"> ou escolher um período personalizado</w:t>
+            </w:r>
+            <w:r>
+              <w:rPr>
+                <w:rFonts w:ascii="Arial" w:hAnsi="Arial" w:cs="Arial"/>
+              </w:rPr>
+              <w:t>. Nesse relatório será apresentado o lucro geral e de cada produto.</w:t>
             </w:r>
           </w:p>
         </w:tc>
@@ -15108,7 +15305,7 @@
               <w:rPr>
                 <w:rFonts w:ascii="Arial" w:hAnsi="Arial" w:cs="Arial"/>
               </w:rPr>
-              <w:t xml:space="preserve"> – Gerar relatório de faturamento (Mensal/Semanal/Bimestral/Anual)</w:t>
+              <w:t xml:space="preserve"> – Gerar relatório de faturamento </w:t>
             </w:r>
           </w:p>
         </w:tc>
@@ -15193,7 +15390,37 @@
               <w:rPr>
                 <w:rFonts w:ascii="Arial" w:hAnsi="Arial" w:cs="Arial"/>
               </w:rPr>
-              <w:t>O usuário poderá gerar um relatório de faturamento semanal, mensal, bimestral e anual. Nesse relatório será apresentado o faturamento.</w:t>
+              <w:t xml:space="preserve">O usuário poderá gerar um relatório de faturamento </w:t>
+            </w:r>
+            <w:r>
+              <w:rPr>
+                <w:rFonts w:ascii="Arial" w:hAnsi="Arial" w:cs="Arial"/>
+              </w:rPr>
+              <w:t>semanal, mensal, bimestral</w:t>
+            </w:r>
+            <w:r>
+              <w:rPr>
+                <w:rFonts w:ascii="Arial" w:hAnsi="Arial" w:cs="Arial"/>
+              </w:rPr>
+              <w:t>,</w:t>
+            </w:r>
+            <w:r>
+              <w:rPr>
+                <w:rFonts w:ascii="Arial" w:hAnsi="Arial" w:cs="Arial"/>
+              </w:rPr>
+              <w:t xml:space="preserve"> anual</w:t>
+            </w:r>
+            <w:r>
+              <w:rPr>
+                <w:rFonts w:ascii="Arial" w:hAnsi="Arial" w:cs="Arial"/>
+              </w:rPr>
+              <w:t xml:space="preserve"> ou escolher um período personalizado</w:t>
+            </w:r>
+            <w:r>
+              <w:rPr>
+                <w:rFonts w:ascii="Arial" w:hAnsi="Arial" w:cs="Arial"/>
+              </w:rPr>
+              <w:t>. Nesse relatório será apresentado o faturamento.</w:t>
             </w:r>
           </w:p>
         </w:tc>
@@ -15485,7 +15712,7 @@
               <w:rPr>
                 <w:rFonts w:ascii="Arial" w:hAnsi="Arial" w:cs="Arial"/>
               </w:rPr>
-              <w:t xml:space="preserve"> – Gerar relatório de produtos com maior saída (Mensal/Semanal/Bimestral/Anual)</w:t>
+              <w:t xml:space="preserve"> – Gerar relatório de produtos com maior saída </w:t>
             </w:r>
           </w:p>
         </w:tc>
@@ -15576,7 +15803,44 @@
               <w:rPr>
                 <w:rFonts w:ascii="Arial" w:hAnsi="Arial" w:cs="Arial"/>
               </w:rPr>
-              <w:t>O usuário poderá gerar um relatório de produtos com maior saída semanal, mensal, bimestral e anual. Nesse relatório serão mostrados os produtos com maior venda e a quantidade que foram vendidos desses produtos.</w:t>
+              <w:t xml:space="preserve">O usuário poderá gerar um relatório de produtos com maior </w:t>
+            </w:r>
+            <w:r>
+              <w:rPr>
+                <w:rFonts w:ascii="Arial" w:hAnsi="Arial" w:cs="Arial"/>
+              </w:rPr>
+              <w:t xml:space="preserve">semanal, mensal, </w:t>
+            </w:r>
+            <w:r>
+              <w:rPr>
+                <w:rFonts w:ascii="Arial" w:hAnsi="Arial" w:cs="Arial"/>
+              </w:rPr>
+              <w:lastRenderedPageBreak/>
+              <w:t>bimestral</w:t>
+            </w:r>
+            <w:r>
+              <w:rPr>
+                <w:rFonts w:ascii="Arial" w:hAnsi="Arial" w:cs="Arial"/>
+              </w:rPr>
+              <w:t>,</w:t>
+            </w:r>
+            <w:r>
+              <w:rPr>
+                <w:rFonts w:ascii="Arial" w:hAnsi="Arial" w:cs="Arial"/>
+              </w:rPr>
+              <w:t xml:space="preserve"> anual</w:t>
+            </w:r>
+            <w:r>
+              <w:rPr>
+                <w:rFonts w:ascii="Arial" w:hAnsi="Arial" w:cs="Arial"/>
+              </w:rPr>
+              <w:t xml:space="preserve"> ou escolher um período personalizado</w:t>
+            </w:r>
+            <w:r>
+              <w:rPr>
+                <w:rFonts w:ascii="Arial" w:hAnsi="Arial" w:cs="Arial"/>
+              </w:rPr>
+              <w:t>. Nesse relatório serão mostrados os produtos com maior venda e a quantidade que foram vendidos desses produtos.</w:t>
             </w:r>
           </w:p>
         </w:tc>
@@ -15600,6 +15864,7 @@
               <w:rPr>
                 <w:rFonts w:ascii="Arial" w:hAnsi="Arial" w:cs="Arial"/>
               </w:rPr>
+              <w:lastRenderedPageBreak/>
               <w:t>Entradas</w:t>
             </w:r>
           </w:p>
@@ -15641,7 +15906,6 @@
               <w:rPr>
                 <w:rFonts w:ascii="Arial" w:hAnsi="Arial" w:cs="Arial"/>
               </w:rPr>
-              <w:lastRenderedPageBreak/>
               <w:t xml:space="preserve">Origem </w:t>
             </w:r>
           </w:p>
@@ -16559,6 +16823,7 @@
               <w:rPr>
                 <w:rFonts w:ascii="Arial" w:hAnsi="Arial" w:cs="Arial"/>
               </w:rPr>
+              <w:lastRenderedPageBreak/>
               <w:t>Ação</w:t>
             </w:r>
           </w:p>
@@ -16695,7 +16960,6 @@
               <w:rPr>
                 <w:rFonts w:ascii="Arial" w:hAnsi="Arial" w:cs="Arial"/>
               </w:rPr>
-              <w:lastRenderedPageBreak/>
               <w:t xml:space="preserve">Requisito </w:t>
             </w:r>
             <w:r>
@@ -17561,6 +17825,7 @@
               <w:rPr>
                 <w:rFonts w:ascii="Arial" w:hAnsi="Arial" w:cs="Arial"/>
               </w:rPr>
+              <w:lastRenderedPageBreak/>
               <w:t>Função</w:t>
             </w:r>
           </w:p>
@@ -17743,7 +18008,6 @@
               <w:rPr>
                 <w:rFonts w:ascii="Arial" w:hAnsi="Arial" w:cs="Arial"/>
               </w:rPr>
-              <w:lastRenderedPageBreak/>
               <w:t>Destino</w:t>
             </w:r>
           </w:p>
@@ -18876,7 +19140,6 @@
               <w:rPr>
                 <w:rFonts w:ascii="Arial" w:hAnsi="Arial" w:cs="Arial"/>
               </w:rPr>
-              <w:lastRenderedPageBreak/>
               <w:t xml:space="preserve">Origem </w:t>
             </w:r>
           </w:p>
@@ -19813,6 +20076,7 @@
               <w:rPr>
                 <w:rFonts w:ascii="Arial" w:hAnsi="Arial" w:cs="Arial"/>
               </w:rPr>
+              <w:lastRenderedPageBreak/>
               <w:t xml:space="preserve">Requisito </w:t>
             </w:r>
             <w:r>
@@ -19975,7 +20239,6 @@
               <w:rPr>
                 <w:rFonts w:ascii="Arial" w:hAnsi="Arial" w:cs="Arial"/>
               </w:rPr>
-              <w:lastRenderedPageBreak/>
               <w:t xml:space="preserve">Origem </w:t>
             </w:r>
           </w:p>
@@ -21066,6 +21329,7 @@
               <w:rPr>
                 <w:rFonts w:ascii="Arial" w:hAnsi="Arial" w:cs="Arial"/>
               </w:rPr>
+              <w:lastRenderedPageBreak/>
               <w:t>Entradas</w:t>
             </w:r>
           </w:p>
@@ -21301,7 +21565,6 @@
               <w:rPr>
                 <w:rFonts w:ascii="Arial" w:hAnsi="Arial" w:cs="Arial"/>
               </w:rPr>
-              <w:lastRenderedPageBreak/>
               <w:t xml:space="preserve">Requisito </w:t>
             </w:r>
             <w:r>
@@ -22188,6 +22451,7 @@
               <w:rPr>
                 <w:rFonts w:ascii="Arial" w:hAnsi="Arial" w:cs="Arial"/>
               </w:rPr>
+              <w:lastRenderedPageBreak/>
               <w:t xml:space="preserve">Origem </w:t>
             </w:r>
           </w:p>
@@ -22391,7 +22655,6 @@
               <w:rPr>
                 <w:rFonts w:ascii="Arial" w:hAnsi="Arial" w:cs="Arial"/>
               </w:rPr>
-              <w:lastRenderedPageBreak/>
               <w:t xml:space="preserve">Requisito </w:t>
             </w:r>
             <w:r>
@@ -23350,6 +23613,7 @@
               <w:rPr>
                 <w:rFonts w:ascii="Arial" w:hAnsi="Arial" w:cs="Arial"/>
               </w:rPr>
+              <w:lastRenderedPageBreak/>
               <w:t xml:space="preserve">Origem </w:t>
             </w:r>
           </w:p>
@@ -23621,7 +23885,6 @@
               <w:rPr>
                 <w:rFonts w:ascii="Arial" w:hAnsi="Arial" w:cs="Arial"/>
               </w:rPr>
-              <w:lastRenderedPageBreak/>
               <w:t>Descrição</w:t>
             </w:r>
           </w:p>
@@ -24682,6 +24945,7 @@
               <w:rPr>
                 <w:rFonts w:ascii="Arial" w:hAnsi="Arial" w:cs="Arial"/>
               </w:rPr>
+              <w:lastRenderedPageBreak/>
               <w:t xml:space="preserve">Requisito </w:t>
             </w:r>
             <w:r>
@@ -24868,7 +25132,6 @@
               <w:rPr>
                 <w:rFonts w:ascii="Arial" w:hAnsi="Arial" w:cs="Arial"/>
               </w:rPr>
-              <w:lastRenderedPageBreak/>
               <w:t xml:space="preserve">Origem </w:t>
             </w:r>
           </w:p>
@@ -25439,7 +25702,7 @@
           <w:color w:val="auto"/>
         </w:rPr>
       </w:pPr>
-      <w:bookmarkStart w:id="7" w:name="_Toc431586528"/>
+      <w:bookmarkStart w:id="7" w:name="_Toc432008264"/>
       <w:r>
         <w:rPr>
           <w:rFonts w:ascii="Arial" w:hAnsi="Arial" w:cs="Arial"/>
@@ -26000,6 +26263,7 @@
               <w:rPr>
                 <w:rFonts w:ascii="Arial" w:hAnsi="Arial" w:cs="Arial"/>
               </w:rPr>
+              <w:lastRenderedPageBreak/>
               <w:t>Descrição</w:t>
             </w:r>
           </w:p>
@@ -26200,7 +26464,6 @@
               <w:rPr>
                 <w:rFonts w:ascii="Arial" w:hAnsi="Arial" w:cs="Arial"/>
               </w:rPr>
-              <w:lastRenderedPageBreak/>
               <w:t>Ação</w:t>
             </w:r>
           </w:p>
@@ -27169,6 +27432,7 @@
               <w:rPr>
                 <w:rFonts w:ascii="Arial" w:hAnsi="Arial" w:cs="Arial"/>
               </w:rPr>
+              <w:lastRenderedPageBreak/>
               <w:t xml:space="preserve">Requisito </w:t>
             </w:r>
             <w:r>
@@ -27266,14 +27530,7 @@
               <w:rPr>
                 <w:rFonts w:ascii="Arial" w:hAnsi="Arial" w:cs="Arial"/>
               </w:rPr>
-              <w:t xml:space="preserve">A aplicação poderá ser acessada por diferentes tipos de dispositivos. Por isso a interface gráfica do sistema deverá se </w:t>
-            </w:r>
-            <w:r>
-              <w:rPr>
-                <w:rFonts w:ascii="Arial" w:hAnsi="Arial" w:cs="Arial"/>
-              </w:rPr>
-              <w:lastRenderedPageBreak/>
-              <w:t>adequar aos diversos tamanhos de tela desses dispositivos.</w:t>
+              <w:t>A aplicação poderá ser acessada por diferentes tipos de dispositivos. Por isso a interface gráfica do sistema deverá se adequar aos diversos tamanhos de tela desses dispositivos.</w:t>
             </w:r>
           </w:p>
         </w:tc>
@@ -27297,7 +27554,6 @@
               <w:rPr>
                 <w:rFonts w:ascii="Arial" w:hAnsi="Arial" w:cs="Arial"/>
               </w:rPr>
-              <w:lastRenderedPageBreak/>
               <w:t>Entradas</w:t>
             </w:r>
           </w:p>
@@ -28334,14 +28590,13 @@
           <w:color w:val="auto"/>
         </w:rPr>
       </w:pPr>
-      <w:bookmarkStart w:id="8" w:name="_Toc431586529"/>
+      <w:bookmarkStart w:id="8" w:name="_Toc432008265"/>
       <w:r>
         <w:rPr>
           <w:rFonts w:ascii="Arial" w:hAnsi="Arial" w:cs="Arial"/>
           <w:b/>
           <w:color w:val="auto"/>
         </w:rPr>
-        <w:lastRenderedPageBreak/>
         <w:t>Glossário</w:t>
       </w:r>
       <w:bookmarkEnd w:id="8"/>
@@ -29482,6 +29737,7 @@
   <w:style w:type="paragraph" w:default="1" w:styleId="Normal">
     <w:name w:val="Normal"/>
     <w:qFormat/>
+    <w:rsid w:val="00F430C8"/>
   </w:style>
   <w:style w:type="paragraph" w:styleId="Ttulo1">
     <w:name w:val="heading 1"/>
@@ -30146,7 +30402,7 @@
 </file>
 
 <file path=customXml/itemProps1.xml><?xml version="1.0" encoding="utf-8"?>
-<ds:datastoreItem xmlns:ds="http://schemas.openxmlformats.org/officeDocument/2006/customXml" ds:itemID="{87020FF2-D984-47D5-AB9A-3DE8852E7D37}">
+<ds:datastoreItem xmlns:ds="http://schemas.openxmlformats.org/officeDocument/2006/customXml" ds:itemID="{0AC1A4D2-11A3-42CD-AB0F-0162273E474B}">
   <ds:schemaRefs>
     <ds:schemaRef ds:uri="http://schemas.openxmlformats.org/officeDocument/2006/bibliography"/>
   </ds:schemaRefs>

</xml_diff>